<commit_message>
Aliens started, bullets limited to C major scale
</commit_message>
<xml_diff>
--- a/TermProjectProposal.docx
+++ b/TermProjectProposal.docx
@@ -14,16 +14,47 @@
         </w:rPr>
         <w:t>Term Project Proposal</w:t>
       </w:r>
-    </w:p>
-    <w:p>
       <w:r>
         <w:rPr>
           <w:b/>
         </w:rPr>
+        <w:t xml:space="preserve"> – Joseph Sandler, </w:t>
+      </w:r>
+      <w:proofErr w:type="spellStart"/>
+      <w:r>
+        <w:rPr>
+          <w:b/>
+        </w:rPr>
+        <w:t>jsandler</w:t>
+      </w:r>
+      <w:proofErr w:type="spellEnd"/>
+      <w:r>
+        <w:rPr>
+          <w:b/>
+        </w:rPr>
+        <w:t xml:space="preserve">, </w:t>
+      </w:r>
+      <w:bookmarkStart w:id="0" w:name="_GoBack"/>
+      <w:bookmarkEnd w:id="0"/>
+      <w:r>
+        <w:rPr>
+          <w:b/>
+        </w:rPr>
+        <w:t>Section B</w:t>
+      </w:r>
+    </w:p>
+    <w:p>
+      <w:r>
+        <w:rPr>
+          <w:b/>
+        </w:rPr>
         <w:t xml:space="preserve">Project Description: </w:t>
       </w:r>
       <w:r>
-        <w:t xml:space="preserve">Perfect Pitch Space Invaders – A game which has the same general mechanics as the classic 8-bit game </w:t>
+        <w:t xml:space="preserve">Singing </w:t>
+      </w:r>
+      <w:r>
+        <w:t xml:space="preserve">Space Invaders – A game which has the same general mechanics as the classic 8-bit game </w:t>
       </w:r>
       <w:r>
         <w:rPr>
@@ -325,8 +356,6 @@
       <w:r>
         <w:t>Repo is private but screenshot provided below.</w:t>
       </w:r>
-      <w:bookmarkStart w:id="0" w:name="_GoBack"/>
-      <w:bookmarkEnd w:id="0"/>
     </w:p>
     <w:p>
       <w:r>

</xml_diff>